<commit_message>
Updated sketch, with photoshops.
</commit_message>
<xml_diff>
--- a/InterimReport_ChngWeePing.docx
+++ b/InterimReport_ChngWeePing.docx
@@ -495,7 +495,7 @@
           <w:r>
             <w:fldChar w:fldCharType="separate"/>
           </w:r>
-          <w:hyperlink w:anchor="_Toc55592786" w:history="1">
+          <w:hyperlink w:anchor="_Toc55678955" w:history="1">
             <w:r>
               <w:rPr>
                 <w:rStyle w:val="Hyperlink"/>
@@ -539,7 +539,7 @@
                 <w:noProof/>
                 <w:webHidden/>
               </w:rPr>
-              <w:instrText xml:space="preserve"> PAGEREF _Toc55592786 \h </w:instrText>
+              <w:instrText xml:space="preserve"> PAGEREF _Toc55678955 \h </w:instrText>
             </w:r>
             <w:r>
               <w:rPr>
@@ -584,7 +584,7 @@
               <w:lang w:eastAsia="en-SG"/>
             </w:rPr>
           </w:pPr>
-          <w:hyperlink w:anchor="_Toc55592787" w:history="1">
+          <w:hyperlink w:anchor="_Toc55678956" w:history="1">
             <w:r>
               <w:rPr>
                 <w:rStyle w:val="Hyperlink"/>
@@ -611,7 +611,7 @@
                 <w:noProof/>
                 <w:webHidden/>
               </w:rPr>
-              <w:instrText xml:space="preserve"> PAGEREF _Toc55592787 \h </w:instrText>
+              <w:instrText xml:space="preserve"> PAGEREF _Toc55678956 \h </w:instrText>
             </w:r>
             <w:r>
               <w:rPr>
@@ -656,7 +656,7 @@
               <w:lang w:eastAsia="en-SG"/>
             </w:rPr>
           </w:pPr>
-          <w:hyperlink w:anchor="_Toc55592788" w:history="1">
+          <w:hyperlink w:anchor="_Toc55678957" w:history="1">
             <w:r>
               <w:rPr>
                 <w:rStyle w:val="Hyperlink"/>
@@ -683,7 +683,7 @@
                 <w:noProof/>
                 <w:webHidden/>
               </w:rPr>
-              <w:instrText xml:space="preserve"> PAGEREF _Toc55592788 \h </w:instrText>
+              <w:instrText xml:space="preserve"> PAGEREF _Toc55678957 \h </w:instrText>
             </w:r>
             <w:r>
               <w:rPr>
@@ -728,7 +728,7 @@
               <w:lang w:eastAsia="en-SG"/>
             </w:rPr>
           </w:pPr>
-          <w:hyperlink w:anchor="_Toc55592789" w:history="1">
+          <w:hyperlink w:anchor="_Toc55678958" w:history="1">
             <w:r>
               <w:rPr>
                 <w:rStyle w:val="Hyperlink"/>
@@ -756,7 +756,7 @@
                 <w:noProof/>
                 <w:webHidden/>
               </w:rPr>
-              <w:instrText xml:space="preserve"> PAGEREF _Toc55592789 \h </w:instrText>
+              <w:instrText xml:space="preserve"> PAGEREF _Toc55678958 \h </w:instrText>
             </w:r>
             <w:r>
               <w:rPr>
@@ -801,7 +801,7 @@
               <w:lang w:eastAsia="en-SG"/>
             </w:rPr>
           </w:pPr>
-          <w:hyperlink w:anchor="_Toc55592790" w:history="1">
+          <w:hyperlink w:anchor="_Toc55678959" w:history="1">
             <w:r>
               <w:rPr>
                 <w:rStyle w:val="Hyperlink"/>
@@ -828,7 +828,7 @@
                 <w:noProof/>
                 <w:webHidden/>
               </w:rPr>
-              <w:instrText xml:space="preserve"> PAGEREF _Toc55592790 \h </w:instrText>
+              <w:instrText xml:space="preserve"> PAGEREF _Toc55678959 \h </w:instrText>
             </w:r>
             <w:r>
               <w:rPr>
@@ -874,7 +874,7 @@
               <w:lang w:eastAsia="en-SG"/>
             </w:rPr>
           </w:pPr>
-          <w:hyperlink w:anchor="_Toc55592791" w:history="1">
+          <w:hyperlink w:anchor="_Toc55678960" w:history="1">
             <w:r>
               <w:rPr>
                 <w:rStyle w:val="Hyperlink"/>
@@ -918,7 +918,7 @@
                 <w:noProof/>
                 <w:webHidden/>
               </w:rPr>
-              <w:instrText xml:space="preserve"> PAGEREF _Toc55592791 \h </w:instrText>
+              <w:instrText xml:space="preserve"> PAGEREF _Toc55678960 \h </w:instrText>
             </w:r>
             <w:r>
               <w:rPr>
@@ -963,7 +963,7 @@
               <w:lang w:eastAsia="en-SG"/>
             </w:rPr>
           </w:pPr>
-          <w:hyperlink w:anchor="_Toc55592792" w:history="1">
+          <w:hyperlink w:anchor="_Toc55678961" w:history="1">
             <w:r>
               <w:rPr>
                 <w:rStyle w:val="Hyperlink"/>
@@ -990,7 +990,7 @@
                 <w:noProof/>
                 <w:webHidden/>
               </w:rPr>
-              <w:instrText xml:space="preserve"> PAGEREF _Toc55592792 \h </w:instrText>
+              <w:instrText xml:space="preserve"> PAGEREF _Toc55678961 \h </w:instrText>
             </w:r>
             <w:r>
               <w:rPr>
@@ -1035,7 +1035,7 @@
               <w:lang w:eastAsia="en-SG"/>
             </w:rPr>
           </w:pPr>
-          <w:hyperlink w:anchor="_Toc55592793" w:history="1">
+          <w:hyperlink w:anchor="_Toc55678962" w:history="1">
             <w:r>
               <w:rPr>
                 <w:rStyle w:val="Hyperlink"/>
@@ -1062,7 +1062,7 @@
                 <w:noProof/>
                 <w:webHidden/>
               </w:rPr>
-              <w:instrText xml:space="preserve"> PAGEREF _Toc55592793 \h </w:instrText>
+              <w:instrText xml:space="preserve"> PAGEREF _Toc55678962 \h </w:instrText>
             </w:r>
             <w:r>
               <w:rPr>
@@ -1107,7 +1107,7 @@
               <w:lang w:eastAsia="en-SG"/>
             </w:rPr>
           </w:pPr>
-          <w:hyperlink w:anchor="_Toc55592794" w:history="1">
+          <w:hyperlink w:anchor="_Toc55678963" w:history="1">
             <w:r>
               <w:rPr>
                 <w:rStyle w:val="Hyperlink"/>
@@ -1134,7 +1134,7 @@
                 <w:noProof/>
                 <w:webHidden/>
               </w:rPr>
-              <w:instrText xml:space="preserve"> PAGEREF _Toc55592794 \h </w:instrText>
+              <w:instrText xml:space="preserve"> PAGEREF _Toc55678963 \h </w:instrText>
             </w:r>
             <w:r>
               <w:rPr>
@@ -1179,7 +1179,7 @@
               <w:lang w:eastAsia="en-SG"/>
             </w:rPr>
           </w:pPr>
-          <w:hyperlink w:anchor="_Toc55592795" w:history="1">
+          <w:hyperlink w:anchor="_Toc55678964" w:history="1">
             <w:r>
               <w:rPr>
                 <w:rStyle w:val="Hyperlink"/>
@@ -1206,7 +1206,7 @@
                 <w:noProof/>
                 <w:webHidden/>
               </w:rPr>
-              <w:instrText xml:space="preserve"> PAGEREF _Toc55592795 \h </w:instrText>
+              <w:instrText xml:space="preserve"> PAGEREF _Toc55678964 \h </w:instrText>
             </w:r>
             <w:r>
               <w:rPr>
@@ -1251,7 +1251,7 @@
               <w:lang w:eastAsia="en-SG"/>
             </w:rPr>
           </w:pPr>
-          <w:hyperlink w:anchor="_Toc55592796" w:history="1">
+          <w:hyperlink w:anchor="_Toc55678965" w:history="1">
             <w:r>
               <w:rPr>
                 <w:rStyle w:val="Hyperlink"/>
@@ -1278,7 +1278,7 @@
                 <w:noProof/>
                 <w:webHidden/>
               </w:rPr>
-              <w:instrText xml:space="preserve"> PAGEREF _Toc55592796 \h </w:instrText>
+              <w:instrText xml:space="preserve"> PAGEREF _Toc55678965 \h </w:instrText>
             </w:r>
             <w:r>
               <w:rPr>
@@ -1324,7 +1324,7 @@
               <w:lang w:eastAsia="en-SG"/>
             </w:rPr>
           </w:pPr>
-          <w:hyperlink w:anchor="_Toc55592797" w:history="1">
+          <w:hyperlink w:anchor="_Toc55678966" w:history="1">
             <w:r>
               <w:rPr>
                 <w:rStyle w:val="Hyperlink"/>
@@ -1368,7 +1368,7 @@
                 <w:noProof/>
                 <w:webHidden/>
               </w:rPr>
-              <w:instrText xml:space="preserve"> PAGEREF _Toc55592797 \h </w:instrText>
+              <w:instrText xml:space="preserve"> PAGEREF _Toc55678966 \h </w:instrText>
             </w:r>
             <w:r>
               <w:rPr>
@@ -1413,7 +1413,7 @@
               <w:lang w:eastAsia="en-SG"/>
             </w:rPr>
           </w:pPr>
-          <w:hyperlink w:anchor="_Toc55592798" w:history="1">
+          <w:hyperlink w:anchor="_Toc55678967" w:history="1">
             <w:r>
               <w:rPr>
                 <w:rStyle w:val="Hyperlink"/>
@@ -1440,7 +1440,7 @@
                 <w:noProof/>
                 <w:webHidden/>
               </w:rPr>
-              <w:instrText xml:space="preserve"> PAGEREF _Toc55592798 \h </w:instrText>
+              <w:instrText xml:space="preserve"> PAGEREF _Toc55678967 \h </w:instrText>
             </w:r>
             <w:r>
               <w:rPr>
@@ -1460,7 +1460,7 @@
                 <w:noProof/>
                 <w:webHidden/>
               </w:rPr>
-              <w:t>8</w:t>
+              <w:t>9</w:t>
             </w:r>
             <w:r>
               <w:rPr>
@@ -1486,7 +1486,7 @@
               <w:lang w:eastAsia="en-SG"/>
             </w:rPr>
           </w:pPr>
-          <w:hyperlink w:anchor="_Toc55592799" w:history="1">
+          <w:hyperlink w:anchor="_Toc55678968" w:history="1">
             <w:r>
               <w:rPr>
                 <w:rStyle w:val="Hyperlink"/>
@@ -1530,7 +1530,7 @@
                 <w:noProof/>
                 <w:webHidden/>
               </w:rPr>
-              <w:instrText xml:space="preserve"> PAGEREF _Toc55592799 \h </w:instrText>
+              <w:instrText xml:space="preserve"> PAGEREF _Toc55678968 \h </w:instrText>
             </w:r>
             <w:r>
               <w:rPr>
@@ -1550,7 +1550,7 @@
                 <w:noProof/>
                 <w:webHidden/>
               </w:rPr>
-              <w:t>9</w:t>
+              <w:t>10</w:t>
             </w:r>
             <w:r>
               <w:rPr>
@@ -1588,7 +1588,7 @@
       <w:pPr>
         <w:pStyle w:val="Heading1"/>
       </w:pPr>
-      <w:bookmarkStart w:id="0" w:name="_Toc55592786"/>
+      <w:bookmarkStart w:id="0" w:name="_Toc55678955"/>
       <w:r>
         <w:lastRenderedPageBreak/>
         <w:t>Introduction</w:t>
@@ -1599,7 +1599,7 @@
       <w:pPr>
         <w:pStyle w:val="Heading2"/>
       </w:pPr>
-      <w:bookmarkStart w:id="1" w:name="_Toc55592787"/>
+      <w:bookmarkStart w:id="1" w:name="_Toc55678956"/>
       <w:r>
         <w:t>Background</w:t>
       </w:r>
@@ -1691,7 +1691,7 @@
       <w:pPr>
         <w:pStyle w:val="Heading2"/>
       </w:pPr>
-      <w:bookmarkStart w:id="2" w:name="_Toc55592788"/>
+      <w:bookmarkStart w:id="2" w:name="_Toc55678957"/>
       <w:r>
         <w:t>Objectives</w:t>
       </w:r>
@@ -1749,7 +1749,7 @@
           <w:rFonts w:eastAsia="SimSun"/>
         </w:rPr>
       </w:pPr>
-      <w:bookmarkStart w:id="3" w:name="_Toc55592789"/>
+      <w:bookmarkStart w:id="3" w:name="_Toc55678958"/>
       <w:r>
         <w:rPr>
           <w:rFonts w:eastAsia="SimSun"/>
@@ -1835,7 +1835,7 @@
       <w:pPr>
         <w:pStyle w:val="Heading2"/>
       </w:pPr>
-      <w:bookmarkStart w:id="4" w:name="_Toc55592790"/>
+      <w:bookmarkStart w:id="4" w:name="_Toc55678959"/>
       <w:r>
         <w:lastRenderedPageBreak/>
         <w:t>Project Plan</w:t>
@@ -1925,7 +1925,7 @@
       <w:pPr>
         <w:pStyle w:val="Heading1"/>
       </w:pPr>
-      <w:bookmarkStart w:id="5" w:name="_Toc55592791"/>
+      <w:bookmarkStart w:id="5" w:name="_Toc55678960"/>
       <w:r>
         <w:lastRenderedPageBreak/>
         <w:t>Work Accomplished</w:t>
@@ -1954,7 +1954,7 @@
       <w:pPr>
         <w:pStyle w:val="Heading2"/>
       </w:pPr>
-      <w:bookmarkStart w:id="6" w:name="_Toc55592792"/>
+      <w:bookmarkStart w:id="6" w:name="_Toc55678961"/>
       <w:r>
         <w:t>GitHub Link</w:t>
       </w:r>
@@ -1987,7 +1987,7 @@
       <w:pPr>
         <w:pStyle w:val="Heading2"/>
       </w:pPr>
-      <w:bookmarkStart w:id="7" w:name="_Toc55592793"/>
+      <w:bookmarkStart w:id="7" w:name="_Toc55678962"/>
       <w:r>
         <w:t>OLED Display</w:t>
       </w:r>
@@ -2152,7 +2152,7 @@
       <w:pPr>
         <w:pStyle w:val="Heading2"/>
       </w:pPr>
-      <w:bookmarkStart w:id="8" w:name="_Toc55592794"/>
+      <w:bookmarkStart w:id="8" w:name="_Toc55678963"/>
       <w:r>
         <w:lastRenderedPageBreak/>
         <w:t>Temperature Sensor</w:t>
@@ -2269,7 +2269,7 @@
       <w:pPr>
         <w:pStyle w:val="Heading2"/>
       </w:pPr>
-      <w:bookmarkStart w:id="9" w:name="_Toc55592795"/>
+      <w:bookmarkStart w:id="9" w:name="_Toc55678964"/>
       <w:r>
         <w:lastRenderedPageBreak/>
         <w:t>Barcode Scanner</w:t>
@@ -2402,7 +2402,7 @@
       <w:pPr>
         <w:pStyle w:val="Heading2"/>
       </w:pPr>
-      <w:bookmarkStart w:id="10" w:name="_Toc55592796"/>
+      <w:bookmarkStart w:id="10" w:name="_Toc55678965"/>
       <w:r>
         <w:t>PhpMyAdmin</w:t>
       </w:r>
@@ -2441,7 +2441,7 @@
       <w:pPr>
         <w:pStyle w:val="Heading1"/>
       </w:pPr>
-      <w:bookmarkStart w:id="11" w:name="_Toc55592797"/>
+      <w:bookmarkStart w:id="11" w:name="_Toc55678966"/>
       <w:r>
         <w:lastRenderedPageBreak/>
         <w:t>Future Work</w:t>
@@ -2744,10 +2744,25 @@
     <w:p/>
     <w:p>
       <w:pPr>
+        <w:rPr>
+          <w:rFonts w:eastAsiaTheme="majorEastAsia"/>
+          <w:b/>
+          <w:sz w:val="28"/>
+          <w:szCs w:val="26"/>
+          <w:lang w:val="en-US" w:eastAsia="zh-CN"/>
+        </w:rPr>
+      </w:pPr>
+      <w:r>
+        <w:br w:type="page"/>
+      </w:r>
+    </w:p>
+    <w:p>
+      <w:pPr>
         <w:pStyle w:val="Heading2"/>
       </w:pPr>
-      <w:bookmarkStart w:id="12" w:name="_Toc55592798"/>
-      <w:r>
+      <w:bookmarkStart w:id="12" w:name="_Toc55678967"/>
+      <w:r>
+        <w:lastRenderedPageBreak/>
         <w:t>Prototyping</w:t>
       </w:r>
       <w:bookmarkEnd w:id="12"/>
@@ -2765,22 +2780,16 @@
     <w:p>
       <w:pPr>
         <w:jc w:val="center"/>
-        <w:rPr>
-          <w:rFonts w:eastAsia="SimSun"/>
-          <w:kern w:val="32"/>
-          <w:sz w:val="40"/>
-          <w:szCs w:val="56"/>
-        </w:rPr>
       </w:pPr>
       <w:r>
         <w:rPr>
           <w:noProof/>
         </w:rPr>
         <w:drawing>
-          <wp:inline distT="0" distB="0" distL="0" distR="0" wp14:anchorId="3D09C40D" wp14:editId="5720217C">
-            <wp:extent cx="2462366" cy="3459480"/>
-            <wp:effectExtent l="0" t="0" r="0" b="7620"/>
-            <wp:docPr id="20" name="Picture 20" descr="A picture containing diagram&#10;&#10;Description automatically generated"/>
+          <wp:inline distT="0" distB="0" distL="0" distR="0" wp14:anchorId="519A942B" wp14:editId="77B2C9FE">
+            <wp:extent cx="3756660" cy="3756660"/>
+            <wp:effectExtent l="0" t="0" r="0" b="0"/>
+            <wp:docPr id="2" name="Picture 2" descr="Diagram&#10;&#10;Description automatically generated"/>
             <wp:cNvGraphicFramePr>
               <a:graphicFrameLocks xmlns:a="http://schemas.openxmlformats.org/drawingml/2006/main" noChangeAspect="1"/>
             </wp:cNvGraphicFramePr>
@@ -2788,11 +2797,11 @@
               <a:graphicData uri="http://schemas.openxmlformats.org/drawingml/2006/picture">
                 <pic:pic xmlns:pic="http://schemas.openxmlformats.org/drawingml/2006/picture">
                   <pic:nvPicPr>
-                    <pic:cNvPr id="20" name="Picture 20" descr="A picture containing diagram&#10;&#10;Description automatically generated"/>
+                    <pic:cNvPr id="2" name="Picture 2" descr="Diagram&#10;&#10;Description automatically generated"/>
                     <pic:cNvPicPr/>
                   </pic:nvPicPr>
                   <pic:blipFill>
-                    <a:blip r:embed="rId15" cstate="print">
+                    <a:blip r:embed="rId15">
                       <a:extLst>
                         <a:ext uri="{28A0092B-C50C-407E-A947-70E740481C1C}">
                           <a14:useLocalDpi xmlns:a14="http://schemas.microsoft.com/office/drawing/2010/main" val="0"/>
@@ -2806,7 +2815,7 @@
                   <pic:spPr>
                     <a:xfrm>
                       <a:off x="0" y="0"/>
-                      <a:ext cx="2471995" cy="3473008"/>
+                      <a:ext cx="3756660" cy="3756660"/>
                     </a:xfrm>
                     <a:prstGeom prst="rect">
                       <a:avLst/>
@@ -2818,6 +2827,63 @@
           </wp:inline>
         </w:drawing>
       </w:r>
+    </w:p>
+    <w:p>
+      <w:pPr>
+        <w:jc w:val="center"/>
+        <w:rPr>
+          <w:rFonts w:eastAsia="SimSun"/>
+          <w:kern w:val="32"/>
+          <w:sz w:val="40"/>
+          <w:szCs w:val="56"/>
+        </w:rPr>
+      </w:pPr>
+      <w:r>
+        <w:rPr>
+          <w:noProof/>
+        </w:rPr>
+        <w:drawing>
+          <wp:inline distT="0" distB="0" distL="0" distR="0" wp14:anchorId="476D83D9" wp14:editId="196DA8D4">
+            <wp:extent cx="3581400" cy="3581400"/>
+            <wp:effectExtent l="0" t="0" r="0" b="0"/>
+            <wp:docPr id="3" name="Picture 3" descr="Text, timeline&#10;&#10;Description automatically generated"/>
+            <wp:cNvGraphicFramePr>
+              <a:graphicFrameLocks xmlns:a="http://schemas.openxmlformats.org/drawingml/2006/main" noChangeAspect="1"/>
+            </wp:cNvGraphicFramePr>
+            <a:graphic xmlns:a="http://schemas.openxmlformats.org/drawingml/2006/main">
+              <a:graphicData uri="http://schemas.openxmlformats.org/drawingml/2006/picture">
+                <pic:pic xmlns:pic="http://schemas.openxmlformats.org/drawingml/2006/picture">
+                  <pic:nvPicPr>
+                    <pic:cNvPr id="3" name="Picture 3" descr="Text, timeline&#10;&#10;Description automatically generated"/>
+                    <pic:cNvPicPr/>
+                  </pic:nvPicPr>
+                  <pic:blipFill>
+                    <a:blip r:embed="rId16">
+                      <a:extLst>
+                        <a:ext uri="{28A0092B-C50C-407E-A947-70E740481C1C}">
+                          <a14:useLocalDpi xmlns:a14="http://schemas.microsoft.com/office/drawing/2010/main" val="0"/>
+                        </a:ext>
+                      </a:extLst>
+                    </a:blip>
+                    <a:stretch>
+                      <a:fillRect/>
+                    </a:stretch>
+                  </pic:blipFill>
+                  <pic:spPr>
+                    <a:xfrm>
+                      <a:off x="0" y="0"/>
+                      <a:ext cx="3581400" cy="3581400"/>
+                    </a:xfrm>
+                    <a:prstGeom prst="rect">
+                      <a:avLst/>
+                    </a:prstGeom>
+                  </pic:spPr>
+                </pic:pic>
+              </a:graphicData>
+            </a:graphic>
+          </wp:inline>
+        </w:drawing>
+      </w:r>
       <w:r>
         <w:br w:type="page"/>
       </w:r>
@@ -2826,7 +2892,7 @@
       <w:pPr>
         <w:pStyle w:val="Heading1"/>
       </w:pPr>
-      <w:bookmarkStart w:id="13" w:name="_Toc55592799"/>
+      <w:bookmarkStart w:id="13" w:name="_Toc55678968"/>
       <w:r>
         <w:lastRenderedPageBreak/>
         <w:t>Conclusion</w:t>

</xml_diff>